<commit_message>
Using multi-threads for intention calculation
</commit_message>
<xml_diff>
--- a/model/model_detail.docx
+++ b/model/model_detail.docx
@@ -14,7 +14,16 @@
           <w:rFonts w:hint="default"/>
           <w:lang w:val="en"/>
         </w:rPr>
-        <w:t>The model0 and model1 are all from the directory named 20220104.</w:t>
+        <w:t>The model0 and model1 are all from the directory named 20220105</w:t>
+      </w:r>
+      <w:bookmarkStart w:id="0" w:name="_GoBack"/>
+      <w:bookmarkEnd w:id="0"/>
+      <w:r>
+        <w:rPr>
+          <w:rFonts w:hint="default"/>
+          <w:lang w:val="en"/>
+        </w:rPr>
+        <w:t>.</w:t>
       </w:r>
     </w:p>
     <w:p>
@@ -24,15 +33,6 @@
           <w:lang w:val="en"/>
         </w:rPr>
       </w:pPr>
-      <w:r>
-        <w:rPr>
-          <w:rFonts w:hint="default"/>
-          <w:lang w:val="en"/>
-        </w:rPr>
-        <w:t xml:space="preserve"> </w:t>
-      </w:r>
-      <w:bookmarkStart w:id="0" w:name="_GoBack"/>
-      <w:bookmarkEnd w:id="0"/>
     </w:p>
     <w:sectPr>
       <w:pgSz w:w="11906" w:h="16838"/>

</xml_diff>